<commit_message>
AutoCommit_22 мая 2025 г. 11:25:50_SibNout2023
</commit_message>
<xml_diff>
--- a/Temp/_Курсач/СавельевНикитаДенисович/Шаблон Отзыва.docx
+++ b/Temp/_Курсач/СавельевНикитаДенисович/Шаблон Отзыва.docx
@@ -174,7 +174,6 @@
           <w:sz w:val="28"/>
         </w:rPr>
       </w:pPr>
-      <w:proofErr w:type="gramStart"/>
       <w:r>
         <w:rPr>
           <w:b/>
@@ -186,11 +185,26 @@
       <w:r>
         <w:rPr>
           <w:b/>
+          <w:spacing w:val="-2"/>
           <w:sz w:val="28"/>
         </w:rPr>
+        <w:t xml:space="preserve"> </w:t>
+      </w:r>
+      <w:r>
+        <w:rPr>
+          <w:b/>
+          <w:spacing w:val="-2"/>
+          <w:sz w:val="28"/>
+        </w:rPr>
+        <w:t>СавельевНикитаДенисович</w:t>
+      </w:r>
+      <w:r>
+        <w:rPr>
+          <w:b/>
+          <w:sz w:val="28"/>
+        </w:rPr>
         <w:tab/>
       </w:r>
-      <w:proofErr w:type="gramEnd"/>
       <w:r>
         <w:rPr>
           <w:spacing w:val="-16"/>
@@ -203,7 +217,16 @@
           <w:spacing w:val="-4"/>
           <w:sz w:val="28"/>
         </w:rPr>
-        <w:t>_______________________________________________</w:t>
+        <w:t>_________</w:t>
+      </w:r>
+      <w:bookmarkStart w:id="0" w:name="_GoBack"/>
+      <w:bookmarkEnd w:id="0"/>
+      <w:r>
+        <w:rPr>
+          <w:spacing w:val="-4"/>
+          <w:sz w:val="28"/>
+        </w:rPr>
+        <w:t>______</w:t>
       </w:r>
     </w:p>
     <w:p>
@@ -354,7 +377,7 @@
           </mc:Choice>
           <mc:Fallback>
             <w:pict>
-              <v:group w14:anchorId="4277C99B" id="Group 2" o:spid="_x0000_s1026" style="width:331.9pt;height:.5pt;mso-position-horizontal-relative:char;mso-position-vertical-relative:line" coordsize="42151,63" o:gfxdata="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">
+              <v:group w14:anchorId="74AB6B3E" id="Group 2" o:spid="_x0000_s1026" style="width:331.9pt;height:.5pt;mso-position-horizontal-relative:char;mso-position-vertical-relative:line" coordsize="42151,63" o:gfxdata="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">
                 <v:shape id="Graphic 3" o:spid="_x0000_s1027" style="position:absolute;top:31;width:42151;height:13;visibility:visible;mso-wrap-style:square;v-text-anchor:top" coordsize="4215130,1270" o:gfxdata="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" path="m,l4215130,e" filled="f" strokeweight=".5pt">
                   <v:path arrowok="t"/>
                 </v:shape>
@@ -520,7 +543,7 @@
           </mc:Choice>
           <mc:Fallback>
             <w:pict>
-              <v:group w14:anchorId="26FD395D" id="Group 4" o:spid="_x0000_s1026" style="width:331.9pt;height:.5pt;mso-position-horizontal-relative:char;mso-position-vertical-relative:line" coordsize="42151,63" o:gfxdata="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">
+              <v:group w14:anchorId="41224369" id="Group 4" o:spid="_x0000_s1026" style="width:331.9pt;height:.5pt;mso-position-horizontal-relative:char;mso-position-vertical-relative:line" coordsize="42151,63" o:gfxdata="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">
                 <v:shape id="Graphic 5" o:spid="_x0000_s1027" style="position:absolute;top:31;width:42151;height:13;visibility:visible;mso-wrap-style:square;v-text-anchor:top" coordsize="4215130,1270" o:gfxdata="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" path="m,l4215130,e" filled="f" strokeweight=".5pt">
                   <v:path arrowok="t"/>
                 </v:shape>
@@ -615,7 +638,7 @@
           </mc:Choice>
           <mc:Fallback>
             <w:pict>
-              <v:shape w14:anchorId="3F166763" id="Graphic 6" o:spid="_x0000_s1026" style="position:absolute;margin-left:206.7pt;margin-top:21.15pt;width:331.9pt;height:.1pt;z-index:-15727616;visibility:visible;mso-wrap-style:square;mso-wrap-distance-left:0;mso-wrap-distance-top:0;mso-wrap-distance-right:0;mso-wrap-distance-bottom:0;mso-position-horizontal:absolute;mso-position-horizontal-relative:page;mso-position-vertical:absolute;mso-position-vertical-relative:text;v-text-anchor:top" coordsize="4215130,1270" o:gfxdata="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" path="m,l4215130,e" filled="f" strokeweight=".5pt">
+              <v:shape w14:anchorId="583AD732" id="Graphic 6" o:spid="_x0000_s1026" style="position:absolute;margin-left:206.7pt;margin-top:21.15pt;width:331.9pt;height:.1pt;z-index:-15727616;visibility:visible;mso-wrap-style:square;mso-wrap-distance-left:0;mso-wrap-distance-top:0;mso-wrap-distance-right:0;mso-wrap-distance-bottom:0;mso-position-horizontal:absolute;mso-position-horizontal-relative:page;mso-position-vertical:absolute;mso-position-vertical-relative:text;v-text-anchor:top" coordsize="4215130,1270" o:gfxdata="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" path="m,l4215130,e" filled="f" strokeweight=".5pt">
                 <v:path arrowok="t"/>
                 <w10:wrap type="topAndBottom" anchorx="page"/>
               </v:shape>
@@ -623,7 +646,6 @@
           </mc:Fallback>
         </mc:AlternateContent>
       </w:r>
-      <w:proofErr w:type="gramStart"/>
       <w:r>
         <w:rPr>
           <w:b/>
@@ -639,22 +661,12 @@
         </w:rPr>
         <w:tab/>
       </w:r>
-      <w:proofErr w:type="spellStart"/>
-      <w:proofErr w:type="gramEnd"/>
       <w:r>
         <w:rPr>
           <w:spacing w:val="-2"/>
           <w:sz w:val="28"/>
         </w:rPr>
-        <w:t>Сибирев</w:t>
-      </w:r>
-      <w:proofErr w:type="spellEnd"/>
-      <w:r>
-        <w:rPr>
-          <w:spacing w:val="-2"/>
-          <w:sz w:val="28"/>
-        </w:rPr>
-        <w:t xml:space="preserve"> Иван Валерьевич</w:t>
+        <w:t>Сибирев Иван Валерьевич</w:t>
       </w:r>
       <w:r>
         <w:rPr>
@@ -1011,8 +1023,8 @@
               </w:rPr>
               <w:t>Комментари</w:t>
             </w:r>
-            <w:bookmarkStart w:id="0" w:name="_bookmark0"/>
-            <w:bookmarkEnd w:id="0"/>
+            <w:bookmarkStart w:id="1" w:name="_bookmark0"/>
+            <w:bookmarkEnd w:id="1"/>
             <w:r>
               <w:rPr>
                 <w:b/>
@@ -1376,7 +1388,6 @@
               </w:rPr>
               <w:t xml:space="preserve">целом </w:t>
             </w:r>
-            <w:proofErr w:type="gramStart"/>
             <w:r>
               <w:rPr>
                 <w:spacing w:val="-2"/>
@@ -1390,7 +1401,6 @@
               </w:rPr>
               <w:tab/>
             </w:r>
-            <w:proofErr w:type="gramEnd"/>
             <w:r>
               <w:rPr>
                 <w:spacing w:val="-2"/>
@@ -1507,7 +1517,6 @@
               </w:rPr>
               <w:t xml:space="preserve">литературы актуален и составлен в соответствии с </w:t>
             </w:r>
-            <w:proofErr w:type="gramStart"/>
             <w:r>
               <w:rPr>
                 <w:spacing w:val="-2"/>
@@ -1521,7 +1530,6 @@
               </w:rPr>
               <w:tab/>
             </w:r>
-            <w:proofErr w:type="gramEnd"/>
             <w:r>
               <w:rPr>
                 <w:spacing w:val="-2"/>
@@ -1776,7 +1784,7 @@
                 <w:spacing w:val="-5"/>
                 <w:sz w:val="24"/>
               </w:rPr>
-              <w:t>15</w:t>
+              <w:t>21</w:t>
             </w:r>
           </w:p>
         </w:tc>
@@ -1888,7 +1896,6 @@
               </w:rPr>
               <w:t xml:space="preserve">Актуальность методов и их </w:t>
             </w:r>
-            <w:proofErr w:type="gramStart"/>
             <w:r>
               <w:rPr>
                 <w:spacing w:val="-2"/>
@@ -1902,7 +1909,6 @@
               </w:rPr>
               <w:tab/>
             </w:r>
-            <w:proofErr w:type="gramEnd"/>
             <w:r>
               <w:rPr>
                 <w:spacing w:val="-2"/>
@@ -2188,7 +2194,7 @@
           </mc:Choice>
           <mc:Fallback>
             <w:pict>
-              <v:group w14:anchorId="76D437C6" id="Group 8" o:spid="_x0000_s1026" style="position:absolute;margin-left:56.65pt;margin-top:11.4pt;width:120.55pt;height:.6pt;z-index:-251657216;mso-wrap-distance-left:0;mso-wrap-distance-right:0;mso-position-horizontal-relative:page" coordsize="15309,76" o:gfxdata="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">
+              <v:group w14:anchorId="57C3B831" id="Group 8" o:spid="_x0000_s1026" style="position:absolute;margin-left:56.65pt;margin-top:11.4pt;width:120.55pt;height:.6pt;z-index:-251657216;mso-wrap-distance-left:0;mso-wrap-distance-right:0;mso-position-horizontal-relative:page" coordsize="15309,76" o:gfxdata="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">
                 <v:shape id="Graphic 9" o:spid="_x0000_s1027" style="position:absolute;left:6;top:6;width:15297;height:63;visibility:visible;mso-wrap-style:square;v-text-anchor:top" coordsize="1529715,6350" o:gfxdata="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" path="m1529715,l,,,6349r1529715,l1529715,xe" fillcolor="black" stroked="f">
                   <v:path arrowok="t"/>
                 </v:shape>
@@ -2229,8 +2235,8 @@
         </w:rPr>
         <w:tab/>
       </w:r>
-      <w:bookmarkStart w:id="1" w:name="_bookmark1"/>
-      <w:bookmarkEnd w:id="1"/>
+      <w:bookmarkStart w:id="2" w:name="_bookmark1"/>
+      <w:bookmarkEnd w:id="2"/>
       <w:r>
         <w:rPr>
           <w:spacing w:val="-2"/>
@@ -2596,7 +2602,6 @@
                 <w:sz w:val="24"/>
               </w:rPr>
             </w:pPr>
-            <w:proofErr w:type="gramStart"/>
             <w:r>
               <w:rPr>
                 <w:spacing w:val="-2"/>
@@ -2610,7 +2615,6 @@
               </w:rPr>
               <w:tab/>
             </w:r>
-            <w:proofErr w:type="gramEnd"/>
             <w:r>
               <w:rPr>
                 <w:spacing w:val="-10"/>
@@ -2954,14 +2958,12 @@
               </w:rPr>
               <w:t xml:space="preserve">работы </w:t>
             </w:r>
-            <w:proofErr w:type="spellStart"/>
             <w:r>
               <w:rPr>
                 <w:sz w:val="24"/>
               </w:rPr>
               <w:t>выполненно</w:t>
             </w:r>
-            <w:proofErr w:type="spellEnd"/>
             <w:r>
               <w:rPr>
                 <w:spacing w:val="40"/>
@@ -3112,23 +3114,13 @@
                 <w:sz w:val="24"/>
               </w:rPr>
             </w:pPr>
-            <w:proofErr w:type="spellStart"/>
             <w:r>
               <w:rPr>
                 <w:b/>
                 <w:i/>
                 <w:sz w:val="24"/>
               </w:rPr>
-              <w:t>max</w:t>
-            </w:r>
-            <w:proofErr w:type="spellEnd"/>
-            <w:r>
-              <w:rPr>
-                <w:b/>
-                <w:i/>
-                <w:sz w:val="24"/>
-              </w:rPr>
-              <w:t>.</w:t>
+              <w:t>max.</w:t>
             </w:r>
             <w:r>
               <w:rPr>
@@ -3169,7 +3161,7 @@
                 <w:spacing w:val="-5"/>
                 <w:sz w:val="24"/>
               </w:rPr>
-              <w:t>75</w:t>
+              <w:t>81</w:t>
             </w:r>
           </w:p>
         </w:tc>
@@ -3333,8 +3325,6 @@
           <w:sz w:val="24"/>
         </w:rPr>
       </w:pPr>
-      <w:bookmarkStart w:id="2" w:name="_GoBack"/>
-      <w:bookmarkEnd w:id="2"/>
     </w:p>
     <w:p>
       <w:pPr>
@@ -3488,7 +3478,7 @@
           </mc:Choice>
           <mc:Fallback>
             <w:pict>
-              <v:shape w14:anchorId="6244E189" id="Graphic 11" o:spid="_x0000_s1026" style="position:absolute;margin-left:297.5pt;margin-top:16.75pt;width:241.1pt;height:.1pt;z-index:-15726080;visibility:visible;mso-wrap-style:square;mso-wrap-distance-left:0;mso-wrap-distance-top:0;mso-wrap-distance-right:0;mso-wrap-distance-bottom:0;mso-position-horizontal:absolute;mso-position-horizontal-relative:page;mso-position-vertical:absolute;mso-position-vertical-relative:text;v-text-anchor:top" coordsize="3061970,1270" o:gfxdata="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" path="m,l3061970,e" filled="f" strokeweight=".5pt">
+              <v:shape w14:anchorId="37C314B4" id="Graphic 11" o:spid="_x0000_s1026" style="position:absolute;margin-left:297.5pt;margin-top:16.75pt;width:241.1pt;height:.1pt;z-index:-15726080;visibility:visible;mso-wrap-style:square;mso-wrap-distance-left:0;mso-wrap-distance-top:0;mso-wrap-distance-right:0;mso-wrap-distance-bottom:0;mso-position-horizontal:absolute;mso-position-horizontal-relative:page;mso-position-vertical:absolute;mso-position-vertical-relative:text;v-text-anchor:top" coordsize="3061970,1270" o:gfxdata="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" path="m,l3061970,e" filled="f" strokeweight=".5pt">
                 <v:path arrowok="t"/>
                 <w10:wrap type="topAndBottom" anchorx="page"/>
               </v:shape>
@@ -3612,7 +3602,7 @@
           <w:spacing w:val="-4"/>
           <w:sz w:val="24"/>
         </w:rPr>
-        <w:t>75</w:t>
+        <w:t>81</w:t>
       </w:r>
       <w:r>
         <w:rPr>
@@ -3847,7 +3837,7 @@
           </mc:Choice>
           <mc:Fallback>
             <w:pict>
-              <v:shape w14:anchorId="32A76BF1" id="Graphic 12" o:spid="_x0000_s1026" style="position:absolute;margin-left:197.4pt;margin-top:16.75pt;width:148.5pt;height:.1pt;z-index:-15725568;visibility:visible;mso-wrap-style:square;mso-wrap-distance-left:0;mso-wrap-distance-top:0;mso-wrap-distance-right:0;mso-wrap-distance-bottom:0;mso-position-horizontal:absolute;mso-position-horizontal-relative:page;mso-position-vertical:absolute;mso-position-vertical-relative:text;v-text-anchor:top" coordsize="1885950,1270" o:gfxdata="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" path="m,l1885949,e" filled="f" strokeweight=".5pt">
+              <v:shape w14:anchorId="39552976" id="Graphic 12" o:spid="_x0000_s1026" style="position:absolute;margin-left:197.4pt;margin-top:16.75pt;width:148.5pt;height:.1pt;z-index:-15725568;visibility:visible;mso-wrap-style:square;mso-wrap-distance-left:0;mso-wrap-distance-top:0;mso-wrap-distance-right:0;mso-wrap-distance-bottom:0;mso-position-horizontal:absolute;mso-position-horizontal-relative:page;mso-position-vertical:absolute;mso-position-vertical-relative:text;v-text-anchor:top" coordsize="1885950,1270" o:gfxdata="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" path="m,l1885949,e" filled="f" strokeweight=".5pt">
                 <v:path arrowok="t"/>
                 <w10:wrap type="topAndBottom" anchorx="page"/>
               </v:shape>
@@ -3928,7 +3918,7 @@
           </mc:Choice>
           <mc:Fallback>
             <w:pict>
-              <v:shape w14:anchorId="7EE1A6E3" id="Graphic 13" o:spid="_x0000_s1026" style="position:absolute;margin-left:365pt;margin-top:16.75pt;width:173.6pt;height:.1pt;z-index:-15725056;visibility:visible;mso-wrap-style:square;mso-wrap-distance-left:0;mso-wrap-distance-top:0;mso-wrap-distance-right:0;mso-wrap-distance-bottom:0;mso-position-horizontal:absolute;mso-position-horizontal-relative:page;mso-position-vertical:absolute;mso-position-vertical-relative:text;v-text-anchor:top" coordsize="2204720,1270" o:gfxdata="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" path="m,l2204720,e" filled="f" strokeweight=".5pt">
+              <v:shape w14:anchorId="048DBCF7" id="Graphic 13" o:spid="_x0000_s1026" style="position:absolute;margin-left:365pt;margin-top:16.75pt;width:173.6pt;height:.1pt;z-index:-15725056;visibility:visible;mso-wrap-style:square;mso-wrap-distance-left:0;mso-wrap-distance-top:0;mso-wrap-distance-right:0;mso-wrap-distance-bottom:0;mso-position-horizontal:absolute;mso-position-horizontal-relative:page;mso-position-vertical:absolute;mso-position-vertical-relative:text;v-text-anchor:top" coordsize="2204720,1270" o:gfxdata="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" path="m,l2204720,e" filled="f" strokeweight=".5pt">
                 <v:path arrowok="t"/>
                 <w10:wrap type="topAndBottom" anchorx="page"/>
               </v:shape>
@@ -4109,19 +4099,11 @@
         </w:rPr>
         <w:t xml:space="preserve">_ </w:t>
       </w:r>
-      <w:proofErr w:type="spellStart"/>
-      <w:r>
-        <w:rPr>
-          <w:sz w:val="24"/>
-        </w:rPr>
-        <w:t>Сибирев</w:t>
-      </w:r>
-      <w:proofErr w:type="spellEnd"/>
-      <w:r>
-        <w:rPr>
-          <w:sz w:val="24"/>
-        </w:rPr>
-        <w:t xml:space="preserve"> И.В.</w:t>
+      <w:r>
+        <w:rPr>
+          <w:sz w:val="24"/>
+        </w:rPr>
+        <w:t>Сибирев И.В.</w:t>
       </w:r>
     </w:p>
     <w:p>

</xml_diff>